<commit_message>
Upload to Azure Storage After Scan
Uses AzCopy to upload scan results to azure storage.
</commit_message>
<xml_diff>
--- a/documentation.docx
+++ b/documentation.docx
@@ -19,18 +19,8 @@
         <w:rPr>
           <w:rFonts w:ascii="Calibri" w:eastAsia="Calibri" w:hAnsi="Calibri" w:cs="Times New Roman"/>
         </w:rPr>
-        <w:t xml:space="preserve">Locate a machine that has Microsoft Office installed, and not connected to the network via </w:t>
-      </w:r>
-      <w:proofErr w:type="spellStart"/>
-      <w:proofErr w:type="gramStart"/>
-      <w:r>
-        <w:rPr>
-          <w:rFonts w:ascii="Calibri" w:eastAsia="Calibri" w:hAnsi="Calibri" w:cs="Times New Roman"/>
-        </w:rPr>
-        <w:t>wifi</w:t>
-      </w:r>
-      <w:proofErr w:type="spellEnd"/>
-      <w:proofErr w:type="gramEnd"/>
+        <w:t>Locate a machine that has Microsoft Office installed, and not connected to the network via wifi</w:t>
+      </w:r>
     </w:p>
     <w:p>
       <w:pPr>
@@ -48,21 +38,7 @@
         <w:rPr>
           <w:rFonts w:ascii="Calibri" w:eastAsia="Calibri" w:hAnsi="Calibri" w:cs="Times New Roman"/>
         </w:rPr>
-        <w:t xml:space="preserve">The server should not be hosting any </w:t>
-      </w:r>
-      <w:proofErr w:type="gramStart"/>
-      <w:r>
-        <w:rPr>
-          <w:rFonts w:ascii="Calibri" w:eastAsia="Calibri" w:hAnsi="Calibri" w:cs="Times New Roman"/>
-        </w:rPr>
-        <w:t>business critical</w:t>
-      </w:r>
-      <w:proofErr w:type="gramEnd"/>
-      <w:r>
-        <w:rPr>
-          <w:rFonts w:ascii="Calibri" w:eastAsia="Calibri" w:hAnsi="Calibri" w:cs="Times New Roman"/>
-        </w:rPr>
-        <w:t xml:space="preserve"> applications (like the file share server itself)</w:t>
+        <w:t>The server should not be hosting any business critical applications (like the file share server itself)</w:t>
       </w:r>
     </w:p>
     <w:p>
@@ -100,16 +76,8 @@
         <w:rPr>
           <w:rFonts w:ascii="Calibri" w:eastAsia="Calibri" w:hAnsi="Calibri" w:cs="Times New Roman"/>
         </w:rPr>
-        <w:t xml:space="preserve">Open a PowerShell prompt as administrator, change working directory to </w:t>
-      </w:r>
-      <w:proofErr w:type="gramStart"/>
-      <w:r>
-        <w:rPr>
-          <w:rFonts w:ascii="Calibri" w:eastAsia="Calibri" w:hAnsi="Calibri" w:cs="Times New Roman"/>
-        </w:rPr>
-        <w:t>c:\scripts</w:t>
-      </w:r>
-      <w:proofErr w:type="gramEnd"/>
+        <w:t>Open a PowerShell prompt as administrator, change working directory to c:\scripts</w:t>
+      </w:r>
     </w:p>
     <w:p>
       <w:pPr>
@@ -127,21 +95,7 @@
         <w:rPr>
           <w:rFonts w:ascii="Calibri" w:eastAsia="Calibri" w:hAnsi="Calibri" w:cs="Times New Roman"/>
         </w:rPr>
-        <w:t>The first time you run the script, type the following: Set-</w:t>
-      </w:r>
-      <w:proofErr w:type="spellStart"/>
-      <w:r>
-        <w:rPr>
-          <w:rFonts w:ascii="Calibri" w:eastAsia="Calibri" w:hAnsi="Calibri" w:cs="Times New Roman"/>
-        </w:rPr>
-        <w:t>ExecutionPolicy</w:t>
-      </w:r>
-      <w:proofErr w:type="spellEnd"/>
-      <w:r>
-        <w:rPr>
-          <w:rFonts w:ascii="Calibri" w:eastAsia="Calibri" w:hAnsi="Calibri" w:cs="Times New Roman"/>
-        </w:rPr>
-        <w:t xml:space="preserve"> Unrestricted</w:t>
+        <w:t>The first time you run the script, type the following: Set-ExecutionPolicy Unrestricted</w:t>
       </w:r>
     </w:p>
     <w:p>
@@ -178,7 +132,7 @@
         <w:rPr>
           <w:rFonts w:ascii="Calibri" w:eastAsia="Calibri" w:hAnsi="Calibri" w:cs="Times New Roman"/>
         </w:rPr>
-        <w:t xml:space="preserve"> .\pre_migration_master.ps1 -mode "XXXX" -path "XXXX"</w:t>
+        <w:t xml:space="preserve"> .\pre_migration_master.ps1 -mode "XXXX</w:t>
       </w:r>
     </w:p>
     <w:p>
@@ -219,7 +173,7 @@
         <w:rPr>
           <w:rFonts w:ascii="Calibri" w:eastAsia="Calibri" w:hAnsi="Calibri" w:cs="Times New Roman"/>
         </w:rPr>
-        <w:t>-mode "Import" = used to import csv mappings of source and destination directories or batch schedules</w:t>
+        <w:t>-mode “single” =  used to run the scan on a single directory</w:t>
       </w:r>
     </w:p>
     <w:p>
@@ -238,49 +192,7 @@
         <w:rPr>
           <w:rFonts w:ascii="Calibri" w:eastAsia="Calibri" w:hAnsi="Calibri" w:cs="Times New Roman"/>
         </w:rPr>
-        <w:t xml:space="preserve">-mode "Scan" = runs the scan on the directories imported into the database for the given </w:t>
-      </w:r>
-      <w:proofErr w:type="spellStart"/>
-      <w:r>
-        <w:rPr>
-          <w:rFonts w:ascii="Calibri" w:eastAsia="Calibri" w:hAnsi="Calibri" w:cs="Times New Roman"/>
-        </w:rPr>
-        <w:t>BatchNumber</w:t>
-      </w:r>
-      <w:proofErr w:type="spellEnd"/>
-      <w:r>
-        <w:rPr>
-          <w:rFonts w:ascii="Calibri" w:eastAsia="Calibri" w:hAnsi="Calibri" w:cs="Times New Roman"/>
-        </w:rPr>
-        <w:t xml:space="preserve"> </w:t>
-      </w:r>
-      <w:r>
-        <w:rPr>
-          <w:rFonts w:ascii="Calibri" w:eastAsia="Calibri" w:hAnsi="Calibri" w:cs="Times New Roman"/>
-          <w:b/>
-          <w:bCs/>
-        </w:rPr>
-        <w:t>OR</w:t>
-      </w:r>
-      <w:r>
-        <w:rPr>
-          <w:rFonts w:ascii="Calibri" w:eastAsia="Calibri" w:hAnsi="Calibri" w:cs="Times New Roman"/>
-        </w:rPr>
-        <w:t xml:space="preserve"> </w:t>
-      </w:r>
-      <w:proofErr w:type="spellStart"/>
-      <w:r>
-        <w:rPr>
-          <w:rFonts w:ascii="Calibri" w:eastAsia="Calibri" w:hAnsi="Calibri" w:cs="Times New Roman"/>
-        </w:rPr>
-        <w:t>SourceId</w:t>
-      </w:r>
-      <w:proofErr w:type="spellEnd"/>
-      <w:r>
-        <w:rPr>
-          <w:rFonts w:ascii="Calibri" w:eastAsia="Calibri" w:hAnsi="Calibri" w:cs="Times New Roman"/>
-        </w:rPr>
-        <w:t xml:space="preserve"> passed in.</w:t>
+        <w:t>-mode "Import" = used to import csv mappings of source and destination directories or batch schedules</w:t>
       </w:r>
     </w:p>
     <w:p>
@@ -299,21 +211,40 @@
         <w:rPr>
           <w:rFonts w:ascii="Calibri" w:eastAsia="Calibri" w:hAnsi="Calibri" w:cs="Times New Roman"/>
         </w:rPr>
-        <w:t>-mode "</w:t>
-      </w:r>
-      <w:proofErr w:type="spellStart"/>
-      <w:r>
-        <w:rPr>
-          <w:rFonts w:ascii="Calibri" w:eastAsia="Calibri" w:hAnsi="Calibri" w:cs="Times New Roman"/>
-        </w:rPr>
-        <w:t>BatchReport</w:t>
-      </w:r>
-      <w:proofErr w:type="spellEnd"/>
-      <w:r>
-        <w:rPr>
-          <w:rFonts w:ascii="Calibri" w:eastAsia="Calibri" w:hAnsi="Calibri" w:cs="Times New Roman"/>
-        </w:rPr>
-        <w:t>" = output the scan results in a grid view window</w:t>
+        <w:t xml:space="preserve">-mode "Scan" = runs the scan on the directories imported into the database for the given BatchNumber </w:t>
+      </w:r>
+      <w:r>
+        <w:rPr>
+          <w:rFonts w:ascii="Calibri" w:eastAsia="Calibri" w:hAnsi="Calibri" w:cs="Times New Roman"/>
+          <w:b/>
+          <w:bCs/>
+        </w:rPr>
+        <w:t>OR</w:t>
+      </w:r>
+      <w:r>
+        <w:rPr>
+          <w:rFonts w:ascii="Calibri" w:eastAsia="Calibri" w:hAnsi="Calibri" w:cs="Times New Roman"/>
+        </w:rPr>
+        <w:t xml:space="preserve"> SourceId passed in.</w:t>
+      </w:r>
+    </w:p>
+    <w:p>
+      <w:pPr>
+        <w:numPr>
+          <w:ilvl w:val="0"/>
+          <w:numId w:val="6"/>
+        </w:numPr>
+        <w:spacing w:line="256" w:lineRule="auto"/>
+        <w:contextualSpacing/>
+        <w:rPr>
+          <w:rFonts w:ascii="Calibri" w:eastAsia="Calibri" w:hAnsi="Calibri" w:cs="Times New Roman"/>
+        </w:rPr>
+      </w:pPr>
+      <w:r>
+        <w:rPr>
+          <w:rFonts w:ascii="Calibri" w:eastAsia="Calibri" w:hAnsi="Calibri" w:cs="Times New Roman"/>
+        </w:rPr>
+        <w:t>-mode "BatchReport" = output the scan results in a grid view window</w:t>
       </w:r>
     </w:p>
     <w:p>
@@ -365,21 +296,7 @@
         <w:rPr>
           <w:rFonts w:ascii="Calibri" w:eastAsia="Calibri" w:hAnsi="Calibri" w:cs="Times New Roman"/>
         </w:rPr>
-        <w:t>-</w:t>
-      </w:r>
-      <w:proofErr w:type="spellStart"/>
-      <w:r>
-        <w:rPr>
-          <w:rFonts w:ascii="Calibri" w:eastAsia="Calibri" w:hAnsi="Calibri" w:cs="Times New Roman"/>
-        </w:rPr>
-        <w:t>BatchNumber</w:t>
-      </w:r>
-      <w:proofErr w:type="spellEnd"/>
-      <w:r>
-        <w:rPr>
-          <w:rFonts w:ascii="Calibri" w:eastAsia="Calibri" w:hAnsi="Calibri" w:cs="Times New Roman"/>
-        </w:rPr>
-        <w:t xml:space="preserve"> "XXXX" = XXXX is the batch number to scan</w:t>
+        <w:t>-BatchNumber "XXXX" = XXXX is the batch number to scan</w:t>
       </w:r>
     </w:p>
     <w:p>
@@ -398,21 +315,7 @@
         <w:rPr>
           <w:rFonts w:ascii="Calibri" w:eastAsia="Calibri" w:hAnsi="Calibri" w:cs="Times New Roman"/>
         </w:rPr>
-        <w:t>-</w:t>
-      </w:r>
-      <w:proofErr w:type="spellStart"/>
-      <w:r>
-        <w:rPr>
-          <w:rFonts w:ascii="Calibri" w:eastAsia="Calibri" w:hAnsi="Calibri" w:cs="Times New Roman"/>
-        </w:rPr>
-        <w:t>SourceId</w:t>
-      </w:r>
-      <w:proofErr w:type="spellEnd"/>
-      <w:r>
-        <w:rPr>
-          <w:rFonts w:ascii="Calibri" w:eastAsia="Calibri" w:hAnsi="Calibri" w:cs="Times New Roman"/>
-        </w:rPr>
-        <w:t xml:space="preserve"> "XXXX" = XXXX is the Owner Id to scan</w:t>
+        <w:t>-SourceId "XXXX" = XXXX is the Owner Id to scan</w:t>
       </w:r>
     </w:p>
     <w:p>
@@ -468,61 +371,11 @@
           <w:rFonts w:ascii="Calibri" w:eastAsia="Calibri" w:hAnsi="Calibri" w:cs="Times New Roman"/>
         </w:rPr>
       </w:pPr>
-      <w:proofErr w:type="spellStart"/>
-      <w:r>
-        <w:rPr>
-          <w:rFonts w:ascii="Calibri" w:eastAsia="Calibri" w:hAnsi="Calibri" w:cs="Times New Roman"/>
-        </w:rPr>
-        <w:t>BatchNumber</w:t>
-      </w:r>
-      <w:proofErr w:type="spellEnd"/>
-      <w:r>
-        <w:rPr>
-          <w:rFonts w:ascii="Calibri" w:eastAsia="Calibri" w:hAnsi="Calibri" w:cs="Times New Roman"/>
-        </w:rPr>
-        <w:t xml:space="preserve">, </w:t>
-      </w:r>
-      <w:proofErr w:type="spellStart"/>
-      <w:r>
-        <w:rPr>
-          <w:rFonts w:ascii="Calibri" w:eastAsia="Calibri" w:hAnsi="Calibri" w:cs="Times New Roman"/>
-        </w:rPr>
-        <w:t>SourceDirectory</w:t>
-      </w:r>
-      <w:proofErr w:type="spellEnd"/>
-      <w:r>
-        <w:rPr>
-          <w:rFonts w:ascii="Calibri" w:eastAsia="Calibri" w:hAnsi="Calibri" w:cs="Times New Roman"/>
-        </w:rPr>
-        <w:t xml:space="preserve">, </w:t>
-      </w:r>
-      <w:proofErr w:type="spellStart"/>
-      <w:r>
-        <w:rPr>
-          <w:rFonts w:ascii="Calibri" w:eastAsia="Calibri" w:hAnsi="Calibri" w:cs="Times New Roman"/>
-        </w:rPr>
-        <w:t>DestinationLibrary</w:t>
-      </w:r>
-      <w:proofErr w:type="spellEnd"/>
-      <w:r>
-        <w:rPr>
-          <w:rFonts w:ascii="Calibri" w:eastAsia="Calibri" w:hAnsi="Calibri" w:cs="Times New Roman"/>
-        </w:rPr>
-        <w:t xml:space="preserve">, </w:t>
-      </w:r>
-      <w:proofErr w:type="spellStart"/>
-      <w:r>
-        <w:rPr>
-          <w:rFonts w:ascii="Calibri" w:eastAsia="Calibri" w:hAnsi="Calibri" w:cs="Times New Roman"/>
-        </w:rPr>
-        <w:t>DestinationFolder</w:t>
-      </w:r>
-      <w:proofErr w:type="spellEnd"/>
-      <w:r>
-        <w:rPr>
-          <w:rFonts w:ascii="Calibri" w:eastAsia="Calibri" w:hAnsi="Calibri" w:cs="Times New Roman"/>
-        </w:rPr>
-        <w:t>, Email</w:t>
+      <w:r>
+        <w:rPr>
+          <w:rFonts w:ascii="Calibri" w:eastAsia="Calibri" w:hAnsi="Calibri" w:cs="Times New Roman"/>
+        </w:rPr>
+        <w:t>BatchNumber, SourceDirectory, DestinationLibrary, DestinationFolder, Email</w:t>
       </w:r>
     </w:p>
     <w:p>
@@ -548,47 +401,11 @@
           <w:rFonts w:ascii="Calibri" w:eastAsia="Calibri" w:hAnsi="Calibri" w:cs="Times New Roman"/>
         </w:rPr>
       </w:pPr>
-      <w:proofErr w:type="spellStart"/>
-      <w:r>
-        <w:rPr>
-          <w:rFonts w:ascii="Calibri" w:eastAsia="Calibri" w:hAnsi="Calibri" w:cs="Times New Roman"/>
-        </w:rPr>
-        <w:t>BatchNumber</w:t>
-      </w:r>
-      <w:proofErr w:type="spellEnd"/>
-      <w:r>
-        <w:rPr>
-          <w:rFonts w:ascii="Calibri" w:eastAsia="Calibri" w:hAnsi="Calibri" w:cs="Times New Roman"/>
-        </w:rPr>
-        <w:t xml:space="preserve">, </w:t>
-      </w:r>
-      <w:proofErr w:type="spellStart"/>
-      <w:r>
-        <w:rPr>
-          <w:rFonts w:ascii="Calibri" w:eastAsia="Calibri" w:hAnsi="Calibri" w:cs="Times New Roman"/>
-        </w:rPr>
-        <w:t>RunDate</w:t>
-      </w:r>
-      <w:proofErr w:type="spellEnd"/>
-      <w:r>
-        <w:rPr>
-          <w:rFonts w:ascii="Calibri" w:eastAsia="Calibri" w:hAnsi="Calibri" w:cs="Times New Roman"/>
-        </w:rPr>
-        <w:t xml:space="preserve">, </w:t>
-      </w:r>
-      <w:proofErr w:type="spellStart"/>
-      <w:r>
-        <w:rPr>
-          <w:rFonts w:ascii="Calibri" w:eastAsia="Calibri" w:hAnsi="Calibri" w:cs="Times New Roman"/>
-        </w:rPr>
-        <w:t>CutoffDate</w:t>
-      </w:r>
-      <w:proofErr w:type="spellEnd"/>
-      <w:r>
-        <w:rPr>
-          <w:rFonts w:ascii="Calibri" w:eastAsia="Calibri" w:hAnsi="Calibri" w:cs="Times New Roman"/>
-        </w:rPr>
-        <w:t>, Server</w:t>
+      <w:r>
+        <w:rPr>
+          <w:rFonts w:ascii="Calibri" w:eastAsia="Calibri" w:hAnsi="Calibri" w:cs="Times New Roman"/>
+        </w:rPr>
+        <w:t>BatchNumber, RunDate, CutoffDate, Server</w:t>
       </w:r>
     </w:p>
     <w:p>
@@ -633,21 +450,7 @@
         <w:rPr>
           <w:rFonts w:ascii="Calibri" w:eastAsia="Calibri" w:hAnsi="Calibri" w:cs="Times New Roman"/>
         </w:rPr>
-        <w:t>.\reports.ps1 -</w:t>
-      </w:r>
-      <w:proofErr w:type="spellStart"/>
-      <w:r>
-        <w:rPr>
-          <w:rFonts w:ascii="Calibri" w:eastAsia="Calibri" w:hAnsi="Calibri" w:cs="Times New Roman"/>
-        </w:rPr>
-        <w:t>BatchNumber</w:t>
-      </w:r>
-      <w:proofErr w:type="spellEnd"/>
-      <w:r>
-        <w:rPr>
-          <w:rFonts w:ascii="Calibri" w:eastAsia="Calibri" w:hAnsi="Calibri" w:cs="Times New Roman"/>
-        </w:rPr>
-        <w:t xml:space="preserve"> "XXXX"</w:t>
+        <w:t>.\reports.ps1 -BatchNumber "XXXX"</w:t>
       </w:r>
     </w:p>
     <w:p>
@@ -662,21 +465,7 @@
         <w:rPr>
           <w:rFonts w:ascii="Calibri" w:eastAsia="Calibri" w:hAnsi="Calibri" w:cs="Times New Roman"/>
         </w:rPr>
-        <w:t>.\reports.ps1 -</w:t>
-      </w:r>
-      <w:proofErr w:type="spellStart"/>
-      <w:r>
-        <w:rPr>
-          <w:rFonts w:ascii="Calibri" w:eastAsia="Calibri" w:hAnsi="Calibri" w:cs="Times New Roman"/>
-        </w:rPr>
-        <w:t>OwnerId</w:t>
-      </w:r>
-      <w:proofErr w:type="spellEnd"/>
-      <w:r>
-        <w:rPr>
-          <w:rFonts w:ascii="Calibri" w:eastAsia="Calibri" w:hAnsi="Calibri" w:cs="Times New Roman"/>
-        </w:rPr>
-        <w:t xml:space="preserve"> "XXXX"</w:t>
+        <w:t>.\reports.ps1 -OwnerId "XXXX"</w:t>
       </w:r>
     </w:p>
     <w:p>
@@ -714,21 +503,7 @@
         <w:rPr>
           <w:rFonts w:ascii="Calibri" w:eastAsia="Calibri" w:hAnsi="Calibri" w:cs="Times New Roman"/>
         </w:rPr>
-        <w:t xml:space="preserve"> the scan is completed for the given </w:t>
-      </w:r>
-      <w:proofErr w:type="spellStart"/>
-      <w:r>
-        <w:rPr>
-          <w:rFonts w:ascii="Calibri" w:eastAsia="Calibri" w:hAnsi="Calibri" w:cs="Times New Roman"/>
-        </w:rPr>
-        <w:t>BatchNumber</w:t>
-      </w:r>
-      <w:proofErr w:type="spellEnd"/>
-      <w:r>
-        <w:rPr>
-          <w:rFonts w:ascii="Calibri" w:eastAsia="Calibri" w:hAnsi="Calibri" w:cs="Times New Roman"/>
-        </w:rPr>
-        <w:t xml:space="preserve"> </w:t>
+        <w:t xml:space="preserve"> the scan is completed for the given BatchNumber </w:t>
       </w:r>
       <w:r>
         <w:rPr>
@@ -742,21 +517,7 @@
         <w:rPr>
           <w:rFonts w:ascii="Calibri" w:eastAsia="Calibri" w:hAnsi="Calibri" w:cs="Times New Roman"/>
         </w:rPr>
-        <w:t xml:space="preserve"> </w:t>
-      </w:r>
-      <w:proofErr w:type="spellStart"/>
-      <w:r>
-        <w:rPr>
-          <w:rFonts w:ascii="Calibri" w:eastAsia="Calibri" w:hAnsi="Calibri" w:cs="Times New Roman"/>
-        </w:rPr>
-        <w:t>OwnerId</w:t>
-      </w:r>
-      <w:proofErr w:type="spellEnd"/>
-      <w:r>
-        <w:rPr>
-          <w:rFonts w:ascii="Calibri" w:eastAsia="Calibri" w:hAnsi="Calibri" w:cs="Times New Roman"/>
-        </w:rPr>
-        <w:t>.</w:t>
+        <w:t xml:space="preserve"> OwnerId.</w:t>
       </w:r>
     </w:p>
     <w:p>
@@ -783,21 +544,7 @@
         <w:rPr>
           <w:rFonts w:ascii="Calibri" w:eastAsia="Calibri" w:hAnsi="Calibri" w:cs="Times New Roman"/>
         </w:rPr>
-        <w:t>During the second half of the process the script will test Office documents and may freeze up. It is important to log in from time to time and check to see if there are any instances of word/excel/</w:t>
-      </w:r>
-      <w:proofErr w:type="spellStart"/>
-      <w:r>
-        <w:rPr>
-          <w:rFonts w:ascii="Calibri" w:eastAsia="Calibri" w:hAnsi="Calibri" w:cs="Times New Roman"/>
-        </w:rPr>
-        <w:t>powerpoint</w:t>
-      </w:r>
-      <w:proofErr w:type="spellEnd"/>
-      <w:r>
-        <w:rPr>
-          <w:rFonts w:ascii="Calibri" w:eastAsia="Calibri" w:hAnsi="Calibri" w:cs="Times New Roman"/>
-        </w:rPr>
-        <w:t xml:space="preserve"> open. If so, close them down. </w:t>
+        <w:t xml:space="preserve">During the second half of the process the script will test Office documents and may freeze up. It is important to log in from time to time and check to see if there are any instances of word/excel/powerpoint open. If so, close them down. </w:t>
       </w:r>
     </w:p>
     <w:p>
@@ -816,21 +563,7 @@
         <w:rPr>
           <w:rFonts w:ascii="Calibri" w:eastAsia="Calibri" w:hAnsi="Calibri" w:cs="Times New Roman"/>
         </w:rPr>
-        <w:t xml:space="preserve">Once complete, the script will generate a crawl log if there are errors and a report log csv </w:t>
-      </w:r>
-      <w:proofErr w:type="gramStart"/>
-      <w:r>
-        <w:rPr>
-          <w:rFonts w:ascii="Calibri" w:eastAsia="Calibri" w:hAnsi="Calibri" w:cs="Times New Roman"/>
-        </w:rPr>
-        <w:t>files</w:t>
-      </w:r>
-      <w:proofErr w:type="gramEnd"/>
-      <w:r>
-        <w:rPr>
-          <w:rFonts w:ascii="Calibri" w:eastAsia="Calibri" w:hAnsi="Calibri" w:cs="Times New Roman"/>
-        </w:rPr>
-        <w:t xml:space="preserve">. </w:t>
+        <w:t xml:space="preserve">Once complete, the script will generate a crawl log if there are errors and a report log csv files. </w:t>
       </w:r>
     </w:p>
     <w:p>
@@ -849,35 +582,7 @@
         <w:rPr>
           <w:rFonts w:ascii="Calibri" w:eastAsia="Calibri" w:hAnsi="Calibri" w:cs="Times New Roman"/>
         </w:rPr>
-        <w:t xml:space="preserve">Additional reports can be </w:t>
-      </w:r>
-      <w:proofErr w:type="gramStart"/>
-      <w:r>
-        <w:rPr>
-          <w:rFonts w:ascii="Calibri" w:eastAsia="Calibri" w:hAnsi="Calibri" w:cs="Times New Roman"/>
-        </w:rPr>
-        <w:t>ran</w:t>
-      </w:r>
-      <w:proofErr w:type="gramEnd"/>
-      <w:r>
-        <w:rPr>
-          <w:rFonts w:ascii="Calibri" w:eastAsia="Calibri" w:hAnsi="Calibri" w:cs="Times New Roman"/>
-        </w:rPr>
-        <w:t xml:space="preserve"> from </w:t>
-      </w:r>
-      <w:proofErr w:type="spellStart"/>
-      <w:r>
-        <w:rPr>
-          <w:rFonts w:ascii="Calibri" w:eastAsia="Calibri" w:hAnsi="Calibri" w:cs="Times New Roman"/>
-        </w:rPr>
-        <w:t>FileToOneDrive.db</w:t>
-      </w:r>
-      <w:proofErr w:type="spellEnd"/>
-      <w:r>
-        <w:rPr>
-          <w:rFonts w:ascii="Calibri" w:eastAsia="Calibri" w:hAnsi="Calibri" w:cs="Times New Roman"/>
-        </w:rPr>
-        <w:t xml:space="preserve"> so don't delete it!</w:t>
+        <w:t>Additional reports can be ran from FileToOneDrive.db so don't delete it!</w:t>
       </w:r>
     </w:p>
     <w:p>
@@ -897,16 +602,8 @@
           <w:rFonts w:ascii="Calibri" w:eastAsia="Calibri" w:hAnsi="Calibri" w:cs="Times New Roman"/>
         </w:rPr>
         <w:lastRenderedPageBreak/>
-        <w:t xml:space="preserve">The script can be run once the prior scan is complete with a different directory, and will generate additional </w:t>
-      </w:r>
-      <w:proofErr w:type="gramStart"/>
-      <w:r>
-        <w:rPr>
-          <w:rFonts w:ascii="Calibri" w:eastAsia="Calibri" w:hAnsi="Calibri" w:cs="Times New Roman"/>
-        </w:rPr>
-        <w:t>reports</w:t>
-      </w:r>
-      <w:proofErr w:type="gramEnd"/>
+        <w:t>The script can be run once the prior scan is complete with a different directory, and will generate additional reports</w:t>
+      </w:r>
     </w:p>
     <w:p>
       <w:pPr>
@@ -1533,27 +1230,9 @@
   </w:num>
   <w:num w:numId="6">
     <w:abstractNumId w:val="4"/>
-    <w:lvlOverride w:ilvl="0"/>
-    <w:lvlOverride w:ilvl="1"/>
-    <w:lvlOverride w:ilvl="2"/>
-    <w:lvlOverride w:ilvl="3"/>
-    <w:lvlOverride w:ilvl="4"/>
-    <w:lvlOverride w:ilvl="5"/>
-    <w:lvlOverride w:ilvl="6"/>
-    <w:lvlOverride w:ilvl="7"/>
-    <w:lvlOverride w:ilvl="8"/>
   </w:num>
   <w:num w:numId="7">
     <w:abstractNumId w:val="1"/>
-    <w:lvlOverride w:ilvl="0"/>
-    <w:lvlOverride w:ilvl="1"/>
-    <w:lvlOverride w:ilvl="2"/>
-    <w:lvlOverride w:ilvl="3"/>
-    <w:lvlOverride w:ilvl="4"/>
-    <w:lvlOverride w:ilvl="5"/>
-    <w:lvlOverride w:ilvl="6"/>
-    <w:lvlOverride w:ilvl="7"/>
-    <w:lvlOverride w:ilvl="8"/>
   </w:num>
 </w:numbering>
 </file>

</xml_diff>